<commit_message>
Week 10 personal site
</commit_message>
<xml_diff>
--- a/lcsmwaffle/low_carbon_text.docx
+++ b/lcsmwaffle/low_carbon_text.docx
@@ -23,7 +23,29 @@
           <w:szCs w:val="42"/>
           <w:shd w:val="clear" w:color="auto" w:fill="FFFAFA"/>
         </w:rPr>
-        <w:t>Welcome to the world of LOW burdon waffles!</w:t>
+        <w:t xml:space="preserve">Welcome to the world of LOW </w:t>
+      </w:r>
+      <w:r>
+        <w:rPr>
+          <w:rFonts w:ascii="Arial" w:hAnsi="Arial" w:cs="Arial"/>
+          <w:color w:val="444444"/>
+          <w:spacing w:val="3"/>
+          <w:sz w:val="42"/>
+          <w:szCs w:val="42"/>
+          <w:shd w:val="clear" w:color="auto" w:fill="FFFAFA"/>
+        </w:rPr>
+        <w:t>burden</w:t>
+      </w:r>
+      <w:r>
+        <w:rPr>
+          <w:rFonts w:ascii="Arial" w:hAnsi="Arial" w:cs="Arial"/>
+          <w:color w:val="444444"/>
+          <w:spacing w:val="3"/>
+          <w:sz w:val="42"/>
+          <w:szCs w:val="42"/>
+          <w:shd w:val="clear" w:color="auto" w:fill="FFFAFA"/>
+        </w:rPr>
+        <w:t xml:space="preserve"> waffles!</w:t>
       </w:r>
     </w:p>
     <w:p>
@@ -45,59 +67,172 @@
           <w:szCs w:val="33"/>
           <w:shd w:val="clear" w:color="auto" w:fill="FFFAFA"/>
         </w:rPr>
-        <w:t>Shining and Healty with Happy! Come in!</w:t>
-      </w:r>
-    </w:p>
-    <w:p>
-      <w:pPr>
-        <w:widowControl/>
+        <w:t xml:space="preserve">Shining and </w:t>
+      </w:r>
+      <w:r>
+        <w:rPr>
+          <w:rFonts w:ascii="Arial" w:hAnsi="Arial" w:cs="Arial"/>
+          <w:color w:val="444444"/>
+          <w:spacing w:val="3"/>
+          <w:sz w:val="33"/>
+          <w:szCs w:val="33"/>
+          <w:shd w:val="clear" w:color="auto" w:fill="FFFAFA"/>
+        </w:rPr>
+        <w:t>Healthy</w:t>
+      </w:r>
+      <w:r>
+        <w:rPr>
+          <w:rFonts w:ascii="Arial" w:hAnsi="Arial" w:cs="Arial"/>
+          <w:color w:val="444444"/>
+          <w:spacing w:val="3"/>
+          <w:sz w:val="33"/>
+          <w:szCs w:val="33"/>
+          <w:shd w:val="clear" w:color="auto" w:fill="FFFAFA"/>
+        </w:rPr>
+        <w:t xml:space="preserve"> with Happy! Come in!</w:t>
+      </w:r>
+    </w:p>
+    <w:p>
+      <w:pPr>
+        <w:widowControl/>
+        <w:rPr>
+          <w:rFonts w:ascii="PMingLiU" w:eastAsia="PMingLiU" w:hAnsi="PMingLiU" w:cs="PMingLiU"/>
+          <w:color w:val="0E101A"/>
+          <w:kern w:val="0"/>
+          <w:szCs w:val="24"/>
+        </w:rPr>
+      </w:pPr>
+    </w:p>
+    <w:p>
+      <w:pPr>
+        <w:widowControl/>
+        <w:rPr>
+          <w:rFonts w:ascii="PMingLiU" w:eastAsia="PMingLiU" w:hAnsi="PMingLiU" w:cs="PMingLiU"/>
+          <w:color w:val="0E101A"/>
+          <w:kern w:val="0"/>
+          <w:szCs w:val="24"/>
+        </w:rPr>
+      </w:pPr>
+      <w:proofErr w:type="gramStart"/>
+      <w:r>
         <w:rPr>
           <w:rFonts w:ascii="PMingLiU" w:eastAsia="PMingLiU" w:hAnsi="PMingLiU" w:cs="PMingLiU" w:hint="eastAsia"/>
           <w:color w:val="0E101A"/>
           <w:kern w:val="0"/>
           <w:szCs w:val="24"/>
         </w:rPr>
-      </w:pPr>
-    </w:p>
-    <w:p>
-      <w:pPr>
-        <w:widowControl/>
-        <w:rPr>
-          <w:rFonts w:ascii="PMingLiU" w:eastAsia="PMingLiU" w:hAnsi="PMingLiU" w:cs="PMingLiU"/>
-          <w:color w:val="0E101A"/>
-          <w:kern w:val="0"/>
-          <w:szCs w:val="24"/>
-        </w:rPr>
-      </w:pPr>
-      <w:r>
-        <w:rPr>
-          <w:rFonts w:ascii="PMingLiU" w:eastAsia="PMingLiU" w:hAnsi="PMingLiU" w:cs="PMingLiU"/>
-          <w:color w:val="0E101A"/>
-          <w:kern w:val="0"/>
-          <w:szCs w:val="24"/>
-        </w:rPr>
-        <w:t>Surprise! Come here and eat! What? You call me here to eat this table? NONONO…see you…!</w:t>
-      </w:r>
-    </w:p>
-    <w:p>
-      <w:pPr>
-        <w:widowControl/>
-        <w:rPr>
-          <w:rFonts w:ascii="PMingLiU" w:eastAsia="PMingLiU" w:hAnsi="PMingLiU" w:cs="PMingLiU"/>
-          <w:color w:val="0E101A"/>
-          <w:kern w:val="0"/>
-          <w:szCs w:val="24"/>
-        </w:rPr>
-      </w:pPr>
-      <w:r>
-        <w:rPr>
-          <w:rFonts w:ascii="PMingLiU" w:eastAsia="PMingLiU" w:hAnsi="PMingLiU" w:cs="PMingLiU"/>
-          <w:color w:val="0E101A"/>
-          <w:kern w:val="0"/>
-          <w:szCs w:val="24"/>
-        </w:rPr>
-        <w:t>Wait! These are not made from flour and milk. It's soy milk! And it's a low-carbon dessert! You can take this and low burden on your body! </w:t>
-      </w:r>
+        <w:t>A:</w:t>
+      </w:r>
+      <w:r>
+        <w:rPr>
+          <w:rFonts w:ascii="PMingLiU" w:eastAsia="PMingLiU" w:hAnsi="PMingLiU" w:cs="PMingLiU"/>
+          <w:color w:val="0E101A"/>
+          <w:kern w:val="0"/>
+          <w:szCs w:val="24"/>
+        </w:rPr>
+        <w:t>Surprise</w:t>
+      </w:r>
+      <w:proofErr w:type="gramEnd"/>
+      <w:r>
+        <w:rPr>
+          <w:rFonts w:ascii="PMingLiU" w:eastAsia="PMingLiU" w:hAnsi="PMingLiU" w:cs="PMingLiU"/>
+          <w:color w:val="0E101A"/>
+          <w:kern w:val="0"/>
+          <w:szCs w:val="24"/>
+        </w:rPr>
+        <w:t xml:space="preserve">! Come here and eat! </w:t>
+      </w:r>
+    </w:p>
+    <w:p>
+      <w:pPr>
+        <w:widowControl/>
+        <w:rPr>
+          <w:rFonts w:ascii="PMingLiU" w:eastAsia="PMingLiU" w:hAnsi="PMingLiU" w:cs="PMingLiU"/>
+          <w:color w:val="0E101A"/>
+          <w:kern w:val="0"/>
+          <w:szCs w:val="24"/>
+        </w:rPr>
+      </w:pPr>
+      <w:proofErr w:type="gramStart"/>
+      <w:r>
+        <w:rPr>
+          <w:rFonts w:ascii="PMingLiU" w:eastAsia="PMingLiU" w:hAnsi="PMingLiU" w:cs="PMingLiU" w:hint="eastAsia"/>
+          <w:color w:val="0E101A"/>
+          <w:kern w:val="0"/>
+          <w:szCs w:val="24"/>
+        </w:rPr>
+        <w:t>B:</w:t>
+      </w:r>
+      <w:r>
+        <w:rPr>
+          <w:rFonts w:ascii="PMingLiU" w:eastAsia="PMingLiU" w:hAnsi="PMingLiU" w:cs="PMingLiU"/>
+          <w:color w:val="0E101A"/>
+          <w:kern w:val="0"/>
+          <w:szCs w:val="24"/>
+        </w:rPr>
+        <w:t>What</w:t>
+      </w:r>
+      <w:proofErr w:type="gramEnd"/>
+      <w:r>
+        <w:rPr>
+          <w:rFonts w:ascii="PMingLiU" w:eastAsia="PMingLiU" w:hAnsi="PMingLiU" w:cs="PMingLiU"/>
+          <w:color w:val="0E101A"/>
+          <w:kern w:val="0"/>
+          <w:szCs w:val="24"/>
+        </w:rPr>
+        <w:t>? You call me here to eat this table? NONONO…see you…!</w:t>
+      </w:r>
+    </w:p>
+    <w:p>
+      <w:pPr>
+        <w:widowControl/>
+        <w:rPr>
+          <w:rFonts w:ascii="PMingLiU" w:eastAsia="PMingLiU" w:hAnsi="PMingLiU" w:cs="PMingLiU"/>
+          <w:color w:val="0E101A"/>
+          <w:kern w:val="0"/>
+          <w:szCs w:val="24"/>
+        </w:rPr>
+      </w:pPr>
+      <w:proofErr w:type="gramStart"/>
+      <w:r>
+        <w:rPr>
+          <w:rFonts w:ascii="PMingLiU" w:eastAsia="PMingLiU" w:hAnsi="PMingLiU" w:cs="PMingLiU" w:hint="eastAsia"/>
+          <w:color w:val="0E101A"/>
+          <w:kern w:val="0"/>
+          <w:szCs w:val="24"/>
+        </w:rPr>
+        <w:t>A:</w:t>
+      </w:r>
+      <w:r>
+        <w:rPr>
+          <w:rFonts w:ascii="PMingLiU" w:eastAsia="PMingLiU" w:hAnsi="PMingLiU" w:cs="PMingLiU"/>
+          <w:color w:val="0E101A"/>
+          <w:kern w:val="0"/>
+          <w:szCs w:val="24"/>
+        </w:rPr>
+        <w:t>Wait</w:t>
+      </w:r>
+      <w:proofErr w:type="gramEnd"/>
+      <w:r>
+        <w:rPr>
+          <w:rFonts w:ascii="PMingLiU" w:eastAsia="PMingLiU" w:hAnsi="PMingLiU" w:cs="PMingLiU"/>
+          <w:color w:val="0E101A"/>
+          <w:kern w:val="0"/>
+          <w:szCs w:val="24"/>
+        </w:rPr>
+        <w:t>! These are not made from flour and milk. It's soy milk! And it's a low-carbon dessert! You can take this and low burden on your body! </w:t>
+      </w:r>
+    </w:p>
+    <w:p>
+      <w:pPr>
+        <w:widowControl/>
+        <w:rPr>
+          <w:rFonts w:ascii="PMingLiU" w:eastAsia="PMingLiU" w:hAnsi="PMingLiU" w:cs="PMingLiU"/>
+          <w:color w:val="0E101A"/>
+          <w:kern w:val="0"/>
+          <w:szCs w:val="24"/>
+        </w:rPr>
+      </w:pPr>
     </w:p>
     <w:p>
       <w:pPr>
@@ -355,6 +490,7 @@
           <w:kern w:val="0"/>
           <w:szCs w:val="24"/>
         </w:rPr>
+        <w:lastRenderedPageBreak/>
         <w:t>First, we add soy milk, egg, and premix power together, and when they stir well, keep stirring 5-6 times, then let go.</w:t>
       </w:r>
     </w:p>
@@ -403,7 +539,6 @@
           <w:kern w:val="0"/>
           <w:szCs w:val="24"/>
         </w:rPr>
-        <w:lastRenderedPageBreak/>
         <w:t>Fry until small bubbles form on the surface, then flip over.</w:t>
       </w:r>
     </w:p>
@@ -590,7 +725,27 @@
           <w:kern w:val="0"/>
           <w:szCs w:val="24"/>
         </w:rPr>
-        <w:t>Let's take a look at some creative ways to enjoy waffles!</w:t>
+        <w:t xml:space="preserve">Let's </w:t>
+      </w:r>
+      <w:proofErr w:type="gramStart"/>
+      <w:r>
+        <w:rPr>
+          <w:rFonts w:ascii="PMingLiU" w:eastAsia="PMingLiU" w:hAnsi="PMingLiU" w:cs="PMingLiU"/>
+          <w:color w:val="0E101A"/>
+          <w:kern w:val="0"/>
+          <w:szCs w:val="24"/>
+        </w:rPr>
+        <w:t>take a look</w:t>
+      </w:r>
+      <w:proofErr w:type="gramEnd"/>
+      <w:r>
+        <w:rPr>
+          <w:rFonts w:ascii="PMingLiU" w:eastAsia="PMingLiU" w:hAnsi="PMingLiU" w:cs="PMingLiU"/>
+          <w:color w:val="0E101A"/>
+          <w:kern w:val="0"/>
+          <w:szCs w:val="24"/>
+        </w:rPr>
+        <w:t xml:space="preserve"> at some creative ways to enjoy waffles!</w:t>
       </w:r>
     </w:p>
     <w:p>
@@ -809,7 +964,27 @@
           <w:kern w:val="0"/>
           <w:szCs w:val="24"/>
         </w:rPr>
-        <w:t>Hmmm! Yammy!</w:t>
+        <w:t xml:space="preserve">Hmmm! </w:t>
+      </w:r>
+      <w:proofErr w:type="spellStart"/>
+      <w:r>
+        <w:rPr>
+          <w:rFonts w:ascii="PMingLiU" w:eastAsia="PMingLiU" w:hAnsi="PMingLiU" w:cs="PMingLiU"/>
+          <w:color w:val="0E101A"/>
+          <w:kern w:val="0"/>
+          <w:szCs w:val="24"/>
+        </w:rPr>
+        <w:t>Yammy</w:t>
+      </w:r>
+      <w:proofErr w:type="spellEnd"/>
+      <w:r>
+        <w:rPr>
+          <w:rFonts w:ascii="PMingLiU" w:eastAsia="PMingLiU" w:hAnsi="PMingLiU" w:cs="PMingLiU"/>
+          <w:color w:val="0E101A"/>
+          <w:kern w:val="0"/>
+          <w:szCs w:val="24"/>
+        </w:rPr>
+        <w:t>!</w:t>
       </w:r>
     </w:p>
     <w:p>

</xml_diff>